<commit_message>
Se adjunta sugerencias v1.
</commit_message>
<xml_diff>
--- a/SYL Resources/Sugerencias v1.docx
+++ b/SYL Resources/Sugerencias v1.docx
@@ -85,19 +85,34 @@
     </w:p>
     <w:p>
       <w:r>
+        <w:rPr>
+          <w:highlight w:val="green"/>
+        </w:rPr>
         <w:t xml:space="preserve">-Slider: Pondría un mini texto de una línea </w:t>
       </w:r>
       <w:r>
+        <w:rPr>
+          <w:highlight w:val="green"/>
+        </w:rPr>
         <w:t xml:space="preserve">de cada </w:t>
       </w:r>
       <w:r>
+        <w:rPr>
+          <w:highlight w:val="green"/>
+        </w:rPr>
         <w:t>título</w:t>
       </w:r>
       <w:r>
+        <w:rPr>
+          <w:highlight w:val="green"/>
+        </w:rPr>
         <w:t xml:space="preserve"> del slider para que no quede tan vacío</w:t>
       </w:r>
     </w:p>
-    <w:p/>
+    <w:p>
+      <w:bookmarkStart w:id="0" w:name="_GoBack"/>
+    </w:p>
+    <w:bookmarkEnd w:id="0"/>
     <w:p>
       <w:r>
         <w:rPr>
@@ -623,8 +638,6 @@
     <w:p/>
     <w:p/>
     <w:p>
-      <w:bookmarkStart w:id="0" w:name="_GoBack"/>
-      <w:bookmarkEnd w:id="0"/>
       <w:r>
         <w:lastRenderedPageBreak/>
         <w:br/>

</xml_diff>